<commit_message>
Final update of the extra docs
</commit_message>
<xml_diff>
--- a/BushMissionGen/extras/FuelPayload_A320Compact.docx
+++ b/BushMissionGen/extras/FuelPayload_A320Compact.docx
@@ -1518,9 +1518,10 @@
           <w:rFonts w:asciiTheme="minorHAnsi" w:hAnsiTheme="minorHAnsi" w:cstheme="minorHAnsi"/>
         </w:rPr>
         <w:lastRenderedPageBreak/>
-        <w:t>Max Structural Payload</w:t>
+        <w:t>Max Payload</w:t>
       </w:r>
     </w:p>
+    <w:p/>
     <w:tbl>
       <w:tblPr>
         <w:tblStyle w:val="Tabellenraster"/>
@@ -1944,6 +1945,24 @@
                 <w:color w:val="C00000"/>
               </w:rPr>
               <w:t>46750</w:t>
+            </w:r>
+            <w:r>
+              <w:rPr>
+                <w:b/>
+                <w:bCs/>
+                <w:color w:val="C00000"/>
+              </w:rPr>
+              <w:br/>
+            </w:r>
+            <w:r>
+              <w:rPr>
+                <w:b/>
+                <w:bCs/>
+                <w:color w:val="C00000"/>
+                <w:sz w:val="20"/>
+                <w:szCs w:val="20"/>
+              </w:rPr>
+              <w:t>Max Payload</w:t>
             </w:r>
           </w:p>
         </w:tc>
@@ -2367,809 +2386,6 @@
           <w:noProof/>
         </w:rPr>
       </w:pPr>
-      <w:r>
-        <w:rPr>
-          <w:noProof/>
-        </w:rPr>
-        <w:drawing>
-          <wp:inline distT="0" distB="0" distL="0" distR="0" wp14:anchorId="529A8044" wp14:editId="6863F963">
-            <wp:extent cx="3600000" cy="2798810"/>
-            <wp:effectExtent l="0" t="0" r="635" b="1905"/>
-            <wp:docPr id="22" name="Grafik 22"/>
-            <wp:cNvGraphicFramePr>
-              <a:graphicFrameLocks xmlns:a="http://schemas.openxmlformats.org/drawingml/2006/main" noChangeAspect="1"/>
-            </wp:cNvGraphicFramePr>
-            <a:graphic xmlns:a="http://schemas.openxmlformats.org/drawingml/2006/main">
-              <a:graphicData uri="http://schemas.openxmlformats.org/drawingml/2006/picture">
-                <pic:pic xmlns:pic="http://schemas.openxmlformats.org/drawingml/2006/picture">
-                  <pic:nvPicPr>
-                    <pic:cNvPr id="1" name=""/>
-                    <pic:cNvPicPr/>
-                  </pic:nvPicPr>
-                  <pic:blipFill>
-                    <a:blip r:embed="rId7"/>
-                    <a:stretch>
-                      <a:fillRect/>
-                    </a:stretch>
-                  </pic:blipFill>
-                  <pic:spPr>
-                    <a:xfrm>
-                      <a:off x="0" y="0"/>
-                      <a:ext cx="3600000" cy="2798810"/>
-                    </a:xfrm>
-                    <a:prstGeom prst="rect">
-                      <a:avLst/>
-                    </a:prstGeom>
-                  </pic:spPr>
-                </pic:pic>
-              </a:graphicData>
-            </a:graphic>
-          </wp:inline>
-        </w:drawing>
-      </w:r>
-    </w:p>
-    <w:p>
-      <w:pPr>
-        <w:pStyle w:val="berschrift1"/>
-        <w:rPr>
-          <w:rFonts w:asciiTheme="minorHAnsi" w:hAnsiTheme="minorHAnsi" w:cstheme="minorHAnsi"/>
-        </w:rPr>
-      </w:pPr>
-      <w:r>
-        <w:rPr>
-          <w:rFonts w:asciiTheme="minorHAnsi" w:hAnsiTheme="minorHAnsi" w:cstheme="minorHAnsi"/>
-        </w:rPr>
-        <w:t>Medium Payload</w:t>
-      </w:r>
-    </w:p>
-    <w:tbl>
-      <w:tblPr>
-        <w:tblStyle w:val="Tabellenraster"/>
-        <w:tblW w:w="0" w:type="auto"/>
-        <w:tblLook w:val="04A0" w:firstRow="1" w:lastRow="0" w:firstColumn="1" w:lastColumn="0" w:noHBand="0" w:noVBand="1"/>
-      </w:tblPr>
-      <w:tblGrid>
-        <w:gridCol w:w="1384"/>
-        <w:gridCol w:w="851"/>
-        <w:gridCol w:w="1275"/>
-        <w:gridCol w:w="709"/>
-        <w:gridCol w:w="992"/>
-        <w:gridCol w:w="1418"/>
-        <w:gridCol w:w="829"/>
-        <w:gridCol w:w="829"/>
-        <w:gridCol w:w="709"/>
-      </w:tblGrid>
-      <w:tr>
-        <w:tc>
-          <w:tcPr>
-            <w:tcW w:w="2235" w:type="dxa"/>
-            <w:gridSpan w:val="2"/>
-            <w:shd w:val="clear" w:color="auto" w:fill="E5DFEC" w:themeFill="accent4" w:themeFillTint="33"/>
-          </w:tcPr>
-          <w:p>
-            <w:pPr>
-              <w:rPr>
-                <w:b/>
-                <w:bCs/>
-                <w:sz w:val="24"/>
-                <w:szCs w:val="24"/>
-              </w:rPr>
-            </w:pPr>
-            <w:r>
-              <w:rPr>
-                <w:b/>
-                <w:bCs/>
-                <w:sz w:val="24"/>
-                <w:szCs w:val="24"/>
-              </w:rPr>
-              <w:t>Payload</w:t>
-            </w:r>
-          </w:p>
-        </w:tc>
-        <w:tc>
-          <w:tcPr>
-            <w:tcW w:w="1984" w:type="dxa"/>
-            <w:gridSpan w:val="2"/>
-            <w:shd w:val="clear" w:color="auto" w:fill="E5DFEC" w:themeFill="accent4" w:themeFillTint="33"/>
-          </w:tcPr>
-          <w:p>
-            <w:pPr>
-              <w:rPr>
-                <w:b/>
-                <w:bCs/>
-                <w:sz w:val="24"/>
-                <w:szCs w:val="24"/>
-              </w:rPr>
-            </w:pPr>
-            <w:r>
-              <w:rPr>
-                <w:b/>
-                <w:bCs/>
-                <w:sz w:val="24"/>
-                <w:szCs w:val="24"/>
-              </w:rPr>
-              <w:t>Fuel</w:t>
-            </w:r>
-          </w:p>
-        </w:tc>
-        <w:tc>
-          <w:tcPr>
-            <w:tcW w:w="992" w:type="dxa"/>
-            <w:shd w:val="clear" w:color="auto" w:fill="E5DFEC" w:themeFill="accent4" w:themeFillTint="33"/>
-          </w:tcPr>
-          <w:p>
-            <w:pPr>
-              <w:rPr>
-                <w:b/>
-                <w:bCs/>
-                <w:sz w:val="24"/>
-                <w:szCs w:val="24"/>
-              </w:rPr>
-            </w:pPr>
-            <w:r>
-              <w:rPr>
-                <w:b/>
-                <w:bCs/>
-                <w:sz w:val="24"/>
-                <w:szCs w:val="24"/>
-              </w:rPr>
-              <w:t>CG</w:t>
-            </w:r>
-          </w:p>
-        </w:tc>
-        <w:tc>
-          <w:tcPr>
-            <w:tcW w:w="1418" w:type="dxa"/>
-            <w:shd w:val="clear" w:color="auto" w:fill="E5DFEC" w:themeFill="accent4" w:themeFillTint="33"/>
-          </w:tcPr>
-          <w:p>
-            <w:pPr>
-              <w:rPr>
-                <w:b/>
-                <w:bCs/>
-                <w:sz w:val="24"/>
-                <w:szCs w:val="24"/>
-              </w:rPr>
-            </w:pPr>
-            <w:r>
-              <w:rPr>
-                <w:b/>
-                <w:bCs/>
-                <w:sz w:val="24"/>
-                <w:szCs w:val="24"/>
-              </w:rPr>
-              <w:t>Comment</w:t>
-            </w:r>
-          </w:p>
-        </w:tc>
-        <w:tc>
-          <w:tcPr>
-            <w:tcW w:w="2367" w:type="dxa"/>
-            <w:gridSpan w:val="3"/>
-            <w:shd w:val="clear" w:color="auto" w:fill="E5DFEC" w:themeFill="accent4" w:themeFillTint="33"/>
-          </w:tcPr>
-          <w:p>
-            <w:pPr>
-              <w:rPr>
-                <w:b/>
-                <w:bCs/>
-                <w:sz w:val="24"/>
-                <w:szCs w:val="24"/>
-              </w:rPr>
-            </w:pPr>
-            <w:r>
-              <w:rPr>
-                <w:b/>
-                <w:bCs/>
-                <w:sz w:val="24"/>
-                <w:szCs w:val="24"/>
-              </w:rPr>
-              <w:t>Tanks</w:t>
-            </w:r>
-          </w:p>
-        </w:tc>
-      </w:tr>
-      <w:tr>
-        <w:tc>
-          <w:tcPr>
-            <w:tcW w:w="1384" w:type="dxa"/>
-            <w:shd w:val="clear" w:color="auto" w:fill="E5DFEC" w:themeFill="accent4" w:themeFillTint="33"/>
-          </w:tcPr>
-          <w:p>
-            <w:pPr>
-              <w:rPr>
-                <w:b/>
-                <w:bCs/>
-                <w:i/>
-                <w:iCs/>
-                <w:color w:val="808080" w:themeColor="background1" w:themeShade="80"/>
-              </w:rPr>
-            </w:pPr>
-            <w:r>
-              <w:rPr>
-                <w:b/>
-                <w:bCs/>
-                <w:i/>
-                <w:iCs/>
-                <w:color w:val="808080" w:themeColor="background1" w:themeShade="80"/>
-              </w:rPr>
-              <w:t>LB</w:t>
-            </w:r>
-          </w:p>
-        </w:tc>
-        <w:tc>
-          <w:tcPr>
-            <w:tcW w:w="851" w:type="dxa"/>
-            <w:shd w:val="clear" w:color="auto" w:fill="E5DFEC" w:themeFill="accent4" w:themeFillTint="33"/>
-          </w:tcPr>
-          <w:p>
-            <w:pPr>
-              <w:rPr>
-                <w:b/>
-                <w:bCs/>
-                <w:i/>
-                <w:iCs/>
-                <w:color w:val="808080" w:themeColor="background1" w:themeShade="80"/>
-              </w:rPr>
-            </w:pPr>
-            <w:r>
-              <w:rPr>
-                <w:b/>
-                <w:bCs/>
-                <w:i/>
-                <w:iCs/>
-                <w:color w:val="808080" w:themeColor="background1" w:themeShade="80"/>
-              </w:rPr>
-              <w:t>%</w:t>
-            </w:r>
-          </w:p>
-        </w:tc>
-        <w:tc>
-          <w:tcPr>
-            <w:tcW w:w="1275" w:type="dxa"/>
-            <w:shd w:val="clear" w:color="auto" w:fill="E5DFEC" w:themeFill="accent4" w:themeFillTint="33"/>
-          </w:tcPr>
-          <w:p>
-            <w:pPr>
-              <w:rPr>
-                <w:b/>
-                <w:bCs/>
-                <w:i/>
-                <w:iCs/>
-                <w:color w:val="808080" w:themeColor="background1" w:themeShade="80"/>
-              </w:rPr>
-            </w:pPr>
-            <w:r>
-              <w:rPr>
-                <w:b/>
-                <w:bCs/>
-                <w:i/>
-                <w:iCs/>
-                <w:color w:val="808080" w:themeColor="background1" w:themeShade="80"/>
-              </w:rPr>
-              <w:t>LB</w:t>
-            </w:r>
-          </w:p>
-        </w:tc>
-        <w:tc>
-          <w:tcPr>
-            <w:tcW w:w="709" w:type="dxa"/>
-            <w:shd w:val="clear" w:color="auto" w:fill="E5DFEC" w:themeFill="accent4" w:themeFillTint="33"/>
-          </w:tcPr>
-          <w:p>
-            <w:pPr>
-              <w:rPr>
-                <w:b/>
-                <w:bCs/>
-                <w:i/>
-                <w:iCs/>
-                <w:color w:val="808080" w:themeColor="background1" w:themeShade="80"/>
-              </w:rPr>
-            </w:pPr>
-            <w:r>
-              <w:rPr>
-                <w:b/>
-                <w:bCs/>
-                <w:i/>
-                <w:iCs/>
-                <w:color w:val="808080" w:themeColor="background1" w:themeShade="80"/>
-              </w:rPr>
-              <w:t>%</w:t>
-            </w:r>
-          </w:p>
-        </w:tc>
-        <w:tc>
-          <w:tcPr>
-            <w:tcW w:w="992" w:type="dxa"/>
-            <w:shd w:val="clear" w:color="auto" w:fill="E5DFEC" w:themeFill="accent4" w:themeFillTint="33"/>
-          </w:tcPr>
-          <w:p>
-            <w:pPr>
-              <w:rPr>
-                <w:b/>
-                <w:bCs/>
-                <w:i/>
-                <w:iCs/>
-                <w:color w:val="808080" w:themeColor="background1" w:themeShade="80"/>
-              </w:rPr>
-            </w:pPr>
-            <w:r>
-              <w:rPr>
-                <w:b/>
-                <w:bCs/>
-                <w:i/>
-                <w:iCs/>
-                <w:color w:val="808080" w:themeColor="background1" w:themeShade="80"/>
-              </w:rPr>
-              <w:t>%</w:t>
-            </w:r>
-          </w:p>
-        </w:tc>
-        <w:tc>
-          <w:tcPr>
-            <w:tcW w:w="1418" w:type="dxa"/>
-            <w:shd w:val="clear" w:color="auto" w:fill="E5DFEC" w:themeFill="accent4" w:themeFillTint="33"/>
-          </w:tcPr>
-          <w:p>
-            <w:pPr>
-              <w:rPr>
-                <w:b/>
-                <w:bCs/>
-                <w:i/>
-                <w:iCs/>
-                <w:color w:val="808080" w:themeColor="background1" w:themeShade="80"/>
-              </w:rPr>
-            </w:pPr>
-          </w:p>
-        </w:tc>
-        <w:tc>
-          <w:tcPr>
-            <w:tcW w:w="829" w:type="dxa"/>
-            <w:shd w:val="clear" w:color="auto" w:fill="E5DFEC" w:themeFill="accent4" w:themeFillTint="33"/>
-          </w:tcPr>
-          <w:p>
-            <w:pPr>
-              <w:rPr>
-                <w:b/>
-                <w:bCs/>
-                <w:i/>
-                <w:iCs/>
-                <w:color w:val="808080" w:themeColor="background1" w:themeShade="80"/>
-              </w:rPr>
-            </w:pPr>
-            <w:r>
-              <w:rPr>
-                <w:b/>
-                <w:bCs/>
-                <w:i/>
-                <w:iCs/>
-                <w:color w:val="808080" w:themeColor="background1" w:themeShade="80"/>
-              </w:rPr>
-              <w:t>2xINR</w:t>
-            </w:r>
-          </w:p>
-        </w:tc>
-        <w:tc>
-          <w:tcPr>
-            <w:tcW w:w="829" w:type="dxa"/>
-            <w:shd w:val="clear" w:color="auto" w:fill="E5DFEC" w:themeFill="accent4" w:themeFillTint="33"/>
-          </w:tcPr>
-          <w:p>
-            <w:pPr>
-              <w:rPr>
-                <w:b/>
-                <w:bCs/>
-                <w:i/>
-                <w:iCs/>
-                <w:color w:val="808080" w:themeColor="background1" w:themeShade="80"/>
-              </w:rPr>
-            </w:pPr>
-            <w:r>
-              <w:rPr>
-                <w:b/>
-                <w:bCs/>
-                <w:i/>
-                <w:iCs/>
-                <w:color w:val="808080" w:themeColor="background1" w:themeShade="80"/>
-              </w:rPr>
-              <w:t>2xOUT</w:t>
-            </w:r>
-          </w:p>
-        </w:tc>
-        <w:tc>
-          <w:tcPr>
-            <w:tcW w:w="709" w:type="dxa"/>
-            <w:shd w:val="clear" w:color="auto" w:fill="E5DFEC" w:themeFill="accent4" w:themeFillTint="33"/>
-          </w:tcPr>
-          <w:p>
-            <w:pPr>
-              <w:rPr>
-                <w:b/>
-                <w:bCs/>
-                <w:i/>
-                <w:iCs/>
-                <w:color w:val="808080" w:themeColor="background1" w:themeShade="80"/>
-              </w:rPr>
-            </w:pPr>
-            <w:r>
-              <w:rPr>
-                <w:b/>
-                <w:bCs/>
-                <w:i/>
-                <w:iCs/>
-                <w:color w:val="808080" w:themeColor="background1" w:themeShade="80"/>
-              </w:rPr>
-              <w:t>CTR</w:t>
-            </w:r>
-          </w:p>
-        </w:tc>
-      </w:tr>
-      <w:tr>
-        <w:tc>
-          <w:tcPr>
-            <w:tcW w:w="1384" w:type="dxa"/>
-            <w:vMerge w:val="restart"/>
-            <w:vAlign w:val="center"/>
-          </w:tcPr>
-          <w:p>
-            <w:pPr>
-              <w:rPr>
-                <w:b/>
-                <w:bCs/>
-                <w:color w:val="C00000"/>
-              </w:rPr>
-            </w:pPr>
-            <w:r>
-              <w:rPr>
-                <w:b/>
-                <w:bCs/>
-                <w:color w:val="C00000"/>
-              </w:rPr>
-              <w:t>29325</w:t>
-            </w:r>
-          </w:p>
-          <w:p>
-            <w:pPr>
-              <w:rPr>
-                <w:b/>
-                <w:bCs/>
-              </w:rPr>
-            </w:pPr>
-            <w:r>
-              <w:rPr>
-                <w:b/>
-                <w:bCs/>
-                <w:color w:val="C00000"/>
-              </w:rPr>
-              <w:t>Medium</w:t>
-            </w:r>
-          </w:p>
-        </w:tc>
-        <w:tc>
-          <w:tcPr>
-            <w:tcW w:w="851" w:type="dxa"/>
-          </w:tcPr>
-          <w:p>
-            <w:r>
-              <w:t>40,0%</w:t>
-            </w:r>
-          </w:p>
-        </w:tc>
-        <w:tc>
-          <w:tcPr>
-            <w:tcW w:w="1275" w:type="dxa"/>
-          </w:tcPr>
-          <w:p>
-            <w:r>
-              <w:t>104</w:t>
-            </w:r>
-            <w:r>
-              <w:t>64</w:t>
-            </w:r>
-          </w:p>
-        </w:tc>
-        <w:tc>
-          <w:tcPr>
-            <w:tcW w:w="709" w:type="dxa"/>
-          </w:tcPr>
-          <w:p>
-            <w:pPr>
-              <w:rPr>
-                <w:b/>
-                <w:bCs/>
-                <w:color w:val="C00000"/>
-              </w:rPr>
-            </w:pPr>
-            <w:r>
-              <w:rPr>
-                <w:b/>
-                <w:bCs/>
-                <w:color w:val="C00000"/>
-              </w:rPr>
-              <w:t>25%</w:t>
-            </w:r>
-          </w:p>
-        </w:tc>
-        <w:tc>
-          <w:tcPr>
-            <w:tcW w:w="992" w:type="dxa"/>
-          </w:tcPr>
-          <w:p>
-            <w:r>
-              <w:t>29,6</w:t>
-            </w:r>
-            <w:r>
-              <w:t>4</w:t>
-            </w:r>
-            <w:r>
-              <w:t>%</w:t>
-            </w:r>
-          </w:p>
-        </w:tc>
-        <w:tc>
-          <w:tcPr>
-            <w:tcW w:w="1418" w:type="dxa"/>
-          </w:tcPr>
-          <w:p/>
-        </w:tc>
-        <w:tc>
-          <w:tcPr>
-            <w:tcW w:w="829" w:type="dxa"/>
-          </w:tcPr>
-          <w:p>
-            <w:r>
-              <w:t>43%</w:t>
-            </w:r>
-          </w:p>
-        </w:tc>
-        <w:tc>
-          <w:tcPr>
-            <w:tcW w:w="829" w:type="dxa"/>
-          </w:tcPr>
-          <w:p>
-            <w:r>
-              <w:t>0%</w:t>
-            </w:r>
-          </w:p>
-        </w:tc>
-        <w:tc>
-          <w:tcPr>
-            <w:tcW w:w="709" w:type="dxa"/>
-          </w:tcPr>
-          <w:p>
-            <w:r>
-              <w:t>0%</w:t>
-            </w:r>
-          </w:p>
-        </w:tc>
-      </w:tr>
-      <w:tr>
-        <w:tc>
-          <w:tcPr>
-            <w:tcW w:w="1384" w:type="dxa"/>
-            <w:vMerge/>
-          </w:tcPr>
-          <w:p/>
-        </w:tc>
-        <w:tc>
-          <w:tcPr>
-            <w:tcW w:w="851" w:type="dxa"/>
-          </w:tcPr>
-          <w:p>
-            <w:r>
-              <w:t>46,7</w:t>
-            </w:r>
-            <w:r>
-              <w:t>%</w:t>
-            </w:r>
-          </w:p>
-        </w:tc>
-        <w:tc>
-          <w:tcPr>
-            <w:tcW w:w="1275" w:type="dxa"/>
-          </w:tcPr>
-          <w:p>
-            <w:r>
-              <w:t>20928</w:t>
-            </w:r>
-          </w:p>
-        </w:tc>
-        <w:tc>
-          <w:tcPr>
-            <w:tcW w:w="709" w:type="dxa"/>
-          </w:tcPr>
-          <w:p>
-            <w:pPr>
-              <w:rPr>
-                <w:b/>
-                <w:bCs/>
-                <w:color w:val="C00000"/>
-              </w:rPr>
-            </w:pPr>
-            <w:r>
-              <w:rPr>
-                <w:b/>
-                <w:bCs/>
-                <w:color w:val="C00000"/>
-              </w:rPr>
-              <w:t>50%</w:t>
-            </w:r>
-          </w:p>
-        </w:tc>
-        <w:tc>
-          <w:tcPr>
-            <w:tcW w:w="992" w:type="dxa"/>
-          </w:tcPr>
-          <w:p>
-            <w:r>
-              <w:t>28,90</w:t>
-            </w:r>
-            <w:r>
-              <w:t>%</w:t>
-            </w:r>
-          </w:p>
-        </w:tc>
-        <w:tc>
-          <w:tcPr>
-            <w:tcW w:w="1418" w:type="dxa"/>
-          </w:tcPr>
-          <w:p/>
-        </w:tc>
-        <w:tc>
-          <w:tcPr>
-            <w:tcW w:w="829" w:type="dxa"/>
-          </w:tcPr>
-          <w:p>
-            <w:r>
-              <w:t>86%</w:t>
-            </w:r>
-          </w:p>
-        </w:tc>
-        <w:tc>
-          <w:tcPr>
-            <w:tcW w:w="829" w:type="dxa"/>
-          </w:tcPr>
-          <w:p>
-            <w:r>
-              <w:t>0%</w:t>
-            </w:r>
-          </w:p>
-        </w:tc>
-        <w:tc>
-          <w:tcPr>
-            <w:tcW w:w="709" w:type="dxa"/>
-          </w:tcPr>
-          <w:p>
-            <w:r>
-              <w:t>0%</w:t>
-            </w:r>
-          </w:p>
-        </w:tc>
-      </w:tr>
-      <w:tr>
-        <w:tc>
-          <w:tcPr>
-            <w:tcW w:w="1384" w:type="dxa"/>
-            <w:vMerge/>
-          </w:tcPr>
-          <w:p/>
-        </w:tc>
-        <w:tc>
-          <w:tcPr>
-            <w:tcW w:w="851" w:type="dxa"/>
-          </w:tcPr>
-          <w:p>
-            <w:r>
-              <w:t>62,</w:t>
-            </w:r>
-            <w:r>
-              <w:t>2</w:t>
-            </w:r>
-            <w:r>
-              <w:t>%</w:t>
-            </w:r>
-          </w:p>
-        </w:tc>
-        <w:tc>
-          <w:tcPr>
-            <w:tcW w:w="1275" w:type="dxa"/>
-          </w:tcPr>
-          <w:p>
-            <w:r>
-              <w:t>365</w:t>
-            </w:r>
-            <w:r>
-              <w:t>87</w:t>
-            </w:r>
-          </w:p>
-        </w:tc>
-        <w:tc>
-          <w:tcPr>
-            <w:tcW w:w="709" w:type="dxa"/>
-          </w:tcPr>
-          <w:p>
-            <w:pPr>
-              <w:rPr>
-                <w:b/>
-                <w:bCs/>
-                <w:color w:val="C00000"/>
-              </w:rPr>
-            </w:pPr>
-            <w:r>
-              <w:rPr>
-                <w:b/>
-                <w:bCs/>
-                <w:color w:val="C00000"/>
-              </w:rPr>
-              <w:t>87%</w:t>
-            </w:r>
-          </w:p>
-        </w:tc>
-        <w:tc>
-          <w:tcPr>
-            <w:tcW w:w="992" w:type="dxa"/>
-          </w:tcPr>
-          <w:p>
-            <w:r>
-              <w:t>27,8</w:t>
-            </w:r>
-            <w:r>
-              <w:t>3%</w:t>
-            </w:r>
-          </w:p>
-        </w:tc>
-        <w:tc>
-          <w:tcPr>
-            <w:tcW w:w="1418" w:type="dxa"/>
-          </w:tcPr>
-          <w:p/>
-        </w:tc>
-        <w:tc>
-          <w:tcPr>
-            <w:tcW w:w="829" w:type="dxa"/>
-          </w:tcPr>
-          <w:p>
-            <w:r>
-              <w:t>100%</w:t>
-            </w:r>
-          </w:p>
-        </w:tc>
-        <w:tc>
-          <w:tcPr>
-            <w:tcW w:w="829" w:type="dxa"/>
-          </w:tcPr>
-          <w:p>
-            <w:r>
-              <w:t>100%</w:t>
-            </w:r>
-          </w:p>
-        </w:tc>
-        <w:tc>
-          <w:tcPr>
-            <w:tcW w:w="709" w:type="dxa"/>
-          </w:tcPr>
-          <w:p>
-            <w:r>
-              <w:t>63%</w:t>
-            </w:r>
-          </w:p>
-        </w:tc>
-      </w:tr>
-    </w:tbl>
-    <w:p>
-      <w:r>
-        <w:t>6/12 Business + 69/138 Economy</w:t>
-      </w:r>
-    </w:p>
-    <w:p>
-      <w:proofErr w:type="spellStart"/>
-      <w:r>
-        <w:t>PayloadList</w:t>
-      </w:r>
-      <w:proofErr w:type="spellEnd"/>
-      <w:r>
-        <w:t>= 200.0, 200.0,1170.0,7500.0,13455.0,6800.0</w:t>
-      </w:r>
     </w:p>
     <w:p>
       <w:pPr>
@@ -3191,6 +2407,7 @@
         <w:t xml:space="preserve"> Payload</w:t>
       </w:r>
     </w:p>
+    <w:p/>
     <w:tbl>
       <w:tblPr>
         <w:tblStyle w:val="Tabellenraster"/>
@@ -3594,7 +2811,7 @@
                 <w:bCs/>
                 <w:color w:val="C00000"/>
               </w:rPr>
-              <w:t>18310</w:t>
+              <w:t>29325</w:t>
             </w:r>
           </w:p>
           <w:p>
@@ -3609,8 +2826,10 @@
                 <w:b/>
                 <w:bCs/>
                 <w:color w:val="C00000"/>
-              </w:rPr>
-              <w:t>Light</w:t>
+                <w:sz w:val="20"/>
+                <w:szCs w:val="20"/>
+              </w:rPr>
+              <w:t>Light Payload</w:t>
             </w:r>
           </w:p>
         </w:tc>
@@ -3620,67 +2839,58 @@
           </w:tcPr>
           <w:p>
             <w:r>
-              <w:rPr>
+              <w:t>40,0%</w:t>
+            </w:r>
+          </w:p>
+        </w:tc>
+        <w:tc>
+          <w:tcPr>
+            <w:tcW w:w="1275" w:type="dxa"/>
+          </w:tcPr>
+          <w:p>
+            <w:r>
+              <w:t>104</w:t>
+            </w:r>
+            <w:r>
+              <w:t>64</w:t>
+            </w:r>
+          </w:p>
+        </w:tc>
+        <w:tc>
+          <w:tcPr>
+            <w:tcW w:w="709" w:type="dxa"/>
+          </w:tcPr>
+          <w:p>
+            <w:pPr>
+              <w:rPr>
+                <w:b/>
+                <w:bCs/>
                 <w:color w:val="C00000"/>
               </w:rPr>
-              <w:t>25</w:t>
-            </w:r>
-            <w:r>
-              <w:rPr>
+            </w:pPr>
+            <w:r>
+              <w:rPr>
+                <w:b/>
+                <w:bCs/>
                 <w:color w:val="C00000"/>
               </w:rPr>
-              <w:t>,0</w:t>
-            </w:r>
-            <w:r>
-              <w:rPr>
-                <w:color w:val="C00000"/>
-              </w:rPr>
+              <w:t>25%</w:t>
+            </w:r>
+          </w:p>
+        </w:tc>
+        <w:tc>
+          <w:tcPr>
+            <w:tcW w:w="992" w:type="dxa"/>
+          </w:tcPr>
+          <w:p>
+            <w:r>
+              <w:t>29,6</w:t>
+            </w:r>
+            <w:r>
+              <w:t>4</w:t>
+            </w:r>
+            <w:r>
               <w:t>%</w:t>
-            </w:r>
-          </w:p>
-        </w:tc>
-        <w:tc>
-          <w:tcPr>
-            <w:tcW w:w="1275" w:type="dxa"/>
-          </w:tcPr>
-          <w:p>
-            <w:r>
-              <w:t>104</w:t>
-            </w:r>
-            <w:r>
-              <w:t>64</w:t>
-            </w:r>
-          </w:p>
-        </w:tc>
-        <w:tc>
-          <w:tcPr>
-            <w:tcW w:w="709" w:type="dxa"/>
-          </w:tcPr>
-          <w:p>
-            <w:pPr>
-              <w:rPr>
-                <w:b/>
-                <w:bCs/>
-                <w:color w:val="C00000"/>
-              </w:rPr>
-            </w:pPr>
-            <w:r>
-              <w:rPr>
-                <w:b/>
-                <w:bCs/>
-                <w:color w:val="C00000"/>
-              </w:rPr>
-              <w:t>25%</w:t>
-            </w:r>
-          </w:p>
-        </w:tc>
-        <w:tc>
-          <w:tcPr>
-            <w:tcW w:w="992" w:type="dxa"/>
-          </w:tcPr>
-          <w:p>
-            <w:r>
-              <w:t>26,87%</w:t>
             </w:r>
           </w:p>
         </w:tc>
@@ -3735,7 +2945,10 @@
           </w:tcPr>
           <w:p>
             <w:r>
-              <w:t>29,1%</w:t>
+              <w:t>46,7</w:t>
+            </w:r>
+            <w:r>
+              <w:t>%</w:t>
             </w:r>
           </w:p>
         </w:tc>
@@ -3777,7 +2990,10 @@
           </w:tcPr>
           <w:p>
             <w:r>
-              <w:t>26,29%</w:t>
+              <w:t>28,90</w:t>
+            </w:r>
+            <w:r>
+              <w:t>%</w:t>
             </w:r>
           </w:p>
         </w:tc>
@@ -3832,7 +3048,13 @@
           </w:tcPr>
           <w:p>
             <w:r>
-              <w:t>38,8%</w:t>
+              <w:t>62,</w:t>
+            </w:r>
+            <w:r>
+              <w:t>2</w:t>
+            </w:r>
+            <w:r>
+              <w:t>%</w:t>
             </w:r>
           </w:p>
         </w:tc>
@@ -3877,13 +3099,10 @@
           </w:tcPr>
           <w:p>
             <w:r>
-              <w:t>25,4</w:t>
-            </w:r>
-            <w:r>
-              <w:t>2</w:t>
-            </w:r>
-            <w:r>
-              <w:t>%</w:t>
+              <w:t>27,8</w:t>
+            </w:r>
+            <w:r>
+              <w:t>3%</w:t>
             </w:r>
           </w:p>
         </w:tc>
@@ -3927,7 +3146,7 @@
     </w:tbl>
     <w:p>
       <w:r>
-        <w:t>3/12 Business + 15/138 Economy</w:t>
+        <w:t>6/12 Business + 69/138 Economy</w:t>
       </w:r>
     </w:p>
     <w:p>
@@ -3937,7 +3156,7 @@
       </w:r>
       <w:proofErr w:type="spellEnd"/>
       <w:r>
-        <w:t>= 200.0, 200.0, 585.0,6500.0,2925.0,7900.0</w:t>
+        <w:t>= 200.0, 200.0,1170.0,7500.0,13455.0,6800.0</w:t>
       </w:r>
     </w:p>
     <w:sectPr>

</xml_diff>